<commit_message>
Updated to have floater hours and added refund time off method.
</commit_message>
<xml_diff>
--- a/Page Links and Variables Used.docx
+++ b/Page Links and Variables Used.docx
@@ -1438,6 +1438,7 @@
         <w:rPr>
           <w:lang w:val="en-US"/>
         </w:rPr>
+        <w:lastRenderedPageBreak/>
         <w:t xml:space="preserve">Variables: </w:t>
       </w:r>
       <w:proofErr w:type="spellStart"/>
@@ -1445,15 +1446,210 @@
         <w:rPr>
           <w:lang w:val="en-US"/>
         </w:rPr>
-        <w:t>employeeInfo</w:t>
-      </w:r>
-      <w:proofErr w:type="spellEnd"/>
-      <w:r>
-        <w:rPr>
-          <w:lang w:val="en-US"/>
-        </w:rPr>
-        <w:t>, an Employee object.</w:t>
-      </w:r>
+        <w:t>e</w:t>
+      </w:r>
+      <w:r>
+        <w:rPr>
+          <w:lang w:val="en-US"/>
+        </w:rPr>
+        <w:t>mployeeInfo</w:t>
+      </w:r>
+      <w:proofErr w:type="spellEnd"/>
+      <w:r>
+        <w:rPr>
+          <w:lang w:val="en-US"/>
+        </w:rPr>
+        <w:t xml:space="preserve">, an Employee object; </w:t>
+      </w:r>
+      <w:proofErr w:type="spellStart"/>
+      <w:r>
+        <w:rPr>
+          <w:lang w:val="en-US"/>
+        </w:rPr>
+        <w:t>startDate</w:t>
+      </w:r>
+      <w:proofErr w:type="spellEnd"/>
+      <w:r>
+        <w:rPr>
+          <w:lang w:val="en-US"/>
+        </w:rPr>
+        <w:t xml:space="preserve">, a string in </w:t>
+      </w:r>
+      <w:proofErr w:type="spellStart"/>
+      <w:r>
+        <w:rPr>
+          <w:lang w:val="en-US"/>
+        </w:rPr>
+        <w:t>yyyy</w:t>
+      </w:r>
+      <w:proofErr w:type="spellEnd"/>
+      <w:r>
+        <w:rPr>
+          <w:lang w:val="en-US"/>
+        </w:rPr>
+        <w:t>-mm-</w:t>
+      </w:r>
+      <w:proofErr w:type="spellStart"/>
+      <w:r>
+        <w:rPr>
+          <w:lang w:val="en-US"/>
+        </w:rPr>
+        <w:t>dd</w:t>
+      </w:r>
+      <w:proofErr w:type="spellEnd"/>
+      <w:r>
+        <w:rPr>
+          <w:lang w:val="en-US"/>
+        </w:rPr>
+        <w:t xml:space="preserve"> format; </w:t>
+      </w:r>
+      <w:proofErr w:type="spellStart"/>
+      <w:r>
+        <w:rPr>
+          <w:lang w:val="en-US"/>
+        </w:rPr>
+        <w:t>endDate</w:t>
+      </w:r>
+      <w:proofErr w:type="spellEnd"/>
+      <w:r>
+        <w:rPr>
+          <w:lang w:val="en-US"/>
+        </w:rPr>
+        <w:t xml:space="preserve">, a string in </w:t>
+      </w:r>
+      <w:proofErr w:type="spellStart"/>
+      <w:r>
+        <w:rPr>
+          <w:lang w:val="en-US"/>
+        </w:rPr>
+        <w:t>yyyy</w:t>
+      </w:r>
+      <w:proofErr w:type="spellEnd"/>
+      <w:r>
+        <w:rPr>
+          <w:lang w:val="en-US"/>
+        </w:rPr>
+        <w:t>-mm-</w:t>
+      </w:r>
+      <w:proofErr w:type="spellStart"/>
+      <w:r>
+        <w:rPr>
+          <w:lang w:val="en-US"/>
+        </w:rPr>
+        <w:t>dd</w:t>
+      </w:r>
+      <w:proofErr w:type="spellEnd"/>
+      <w:r>
+        <w:rPr>
+          <w:lang w:val="en-US"/>
+        </w:rPr>
+        <w:t xml:space="preserve"> format; PTO, a long; sick, a long;</w:t>
+      </w:r>
+    </w:p>
+    <w:p>
+      <w:pPr>
+        <w:pStyle w:val="ListParagraph"/>
+        <w:rPr>
+          <w:lang w:val="en-US"/>
+        </w:rPr>
+      </w:pPr>
+      <w:r>
+        <w:rPr>
+          <w:lang w:val="en-US"/>
+        </w:rPr>
+        <w:t>Fields: 2 drop down calendar to pick two dates; 1 text box to enter how many PTO hours to use; 1 text box to enter how many sick hours to use;</w:t>
+      </w:r>
+    </w:p>
+    <w:p>
+      <w:pPr>
+        <w:pStyle w:val="ListParagraph"/>
+        <w:rPr>
+          <w:lang w:val="en-US"/>
+        </w:rPr>
+      </w:pPr>
+      <w:r>
+        <w:rPr>
+          <w:lang w:val="en-US"/>
+        </w:rPr>
+        <w:t xml:space="preserve">Buttons: confirm </w:t>
+      </w:r>
+      <w:proofErr w:type="gramStart"/>
+      <w:r>
+        <w:rPr>
+          <w:lang w:val="en-US"/>
+        </w:rPr>
+        <w:t>request(</w:t>
+      </w:r>
+      <w:proofErr w:type="gramEnd"/>
+      <w:r>
+        <w:rPr>
+          <w:lang w:val="en-US"/>
+        </w:rPr>
+        <w:t xml:space="preserve">action: </w:t>
+      </w:r>
+      <w:r>
+        <w:rPr>
+          <w:highlight w:val="darkYellow"/>
+          <w:lang w:val="en-US"/>
+        </w:rPr>
+        <w:t>employee_timeoff_result.html</w:t>
+      </w:r>
+      <w:r>
+        <w:rPr>
+          <w:lang w:val="en-US"/>
+        </w:rPr>
+        <w:t xml:space="preserve"> (8), pass in </w:t>
+      </w:r>
+      <w:proofErr w:type="spellStart"/>
+      <w:r>
+        <w:rPr>
+          <w:lang w:val="en-US"/>
+        </w:rPr>
+        <w:t>startDate</w:t>
+      </w:r>
+      <w:proofErr w:type="spellEnd"/>
+      <w:r>
+        <w:rPr>
+          <w:lang w:val="en-US"/>
+        </w:rPr>
+        <w:t xml:space="preserve">, </w:t>
+      </w:r>
+      <w:proofErr w:type="spellStart"/>
+      <w:r>
+        <w:rPr>
+          <w:lang w:val="en-US"/>
+        </w:rPr>
+        <w:t>endDate</w:t>
+      </w:r>
+      <w:proofErr w:type="spellEnd"/>
+      <w:r>
+        <w:rPr>
+          <w:lang w:val="en-US"/>
+        </w:rPr>
+        <w:t xml:space="preserve">, PTO, sick); go back (action: welcome.html); log out (action: </w:t>
+      </w:r>
+      <w:proofErr w:type="spellStart"/>
+      <w:r>
+        <w:rPr>
+          <w:lang w:val="en-US"/>
+        </w:rPr>
+        <w:t>perform_logout</w:t>
+      </w:r>
+      <w:proofErr w:type="spellEnd"/>
+      <w:r>
+        <w:rPr>
+          <w:lang w:val="en-US"/>
+        </w:rPr>
+        <w:t>)</w:t>
+      </w:r>
+    </w:p>
+    <w:p>
+      <w:pPr>
+        <w:pStyle w:val="ListParagraph"/>
+        <w:rPr>
+          <w:lang w:val="en-US"/>
+        </w:rPr>
+      </w:pPr>
     </w:p>
     <w:p>
       <w:pPr>
@@ -1467,7 +1663,6 @@
           <w:b/>
           <w:lang w:val="en-US"/>
         </w:rPr>
-        <w:lastRenderedPageBreak/>
         <w:t>Manager:</w:t>
       </w:r>
     </w:p>
@@ -1650,7 +1845,15 @@
         <w:rPr>
           <w:lang w:val="en-US"/>
         </w:rPr>
-        <w:t>Fields: a drop down with all employees under this manager (Default: All); a drop down calendar that is capable of selecting one day; and a drop down with desired status (hardcode: All, Submitted, Approved, Rejected, Unfinished)</w:t>
+        <w:t>Fields: a drop down with all employees under this manager (Default: All); a drop down calendar that is c</w:t>
+      </w:r>
+      <w:bookmarkStart w:id="0" w:name="_GoBack"/>
+      <w:bookmarkEnd w:id="0"/>
+      <w:r>
+        <w:rPr>
+          <w:lang w:val="en-US"/>
+        </w:rPr>
+        <w:t>apable of selecting one day; and a drop down with desired status (hardcode: All, Submitted, Approved, Rejected, Unfinished)</w:t>
       </w:r>
     </w:p>
     <w:p>
@@ -2632,6 +2835,7 @@
         <w:rPr>
           <w:lang w:val="en-US"/>
         </w:rPr>
+        <w:lastRenderedPageBreak/>
         <w:t xml:space="preserve">Variable: </w:t>
       </w:r>
       <w:proofErr w:type="spellStart"/>
@@ -2890,7 +3094,6 @@
         <w:rPr>
           <w:lang w:val="en-US"/>
         </w:rPr>
-        <w:lastRenderedPageBreak/>
         <w:t xml:space="preserve">Buttons: approve (action: </w:t>
       </w:r>
       <w:r>
@@ -3020,8 +3223,6 @@
           <w:lang w:val="en-US"/>
         </w:rPr>
       </w:pPr>
-      <w:bookmarkStart w:id="0" w:name="_GoBack"/>
-      <w:bookmarkEnd w:id="0"/>
     </w:p>
     <w:p>
       <w:pPr>

</xml_diff>

<commit_message>
Upload some documentation to the repository
</commit_message>
<xml_diff>
--- a/Page Links and Variables Used.docx
+++ b/Page Links and Variables Used.docx
@@ -1274,7 +1274,19 @@
         <w:rPr>
           <w:lang w:val="en-US"/>
         </w:rPr>
-        <w:t>Table: need columns: Start Date, End Date, PTO Hours, Sick Hours, Unpaid Hours, Status</w:t>
+        <w:t>Table: need columns: Start Date, End Date, PTO Hours, Sick Hours,</w:t>
+      </w:r>
+      <w:r>
+        <w:rPr>
+          <w:lang w:val="en-US"/>
+        </w:rPr>
+        <w:t xml:space="preserve"> Floater Hours,</w:t>
+      </w:r>
+      <w:r>
+        <w:rPr>
+          <w:lang w:val="en-US"/>
+        </w:rPr>
+        <w:t xml:space="preserve"> Unpaid Hours, Status</w:t>
       </w:r>
     </w:p>
     <w:p>
@@ -1446,13 +1458,7 @@
         <w:rPr>
           <w:lang w:val="en-US"/>
         </w:rPr>
-        <w:t>e</w:t>
-      </w:r>
-      <w:r>
-        <w:rPr>
-          <w:lang w:val="en-US"/>
-        </w:rPr>
-        <w:t>mployeeInfo</w:t>
+        <w:t>employeeInfo</w:t>
       </w:r>
       <w:proofErr w:type="spellEnd"/>
       <w:r>
@@ -1714,10 +1720,38 @@
       </w:r>
       <w:r>
         <w:rPr>
-          <w:highlight w:val="yellow"/>
-          <w:lang w:val="en-US"/>
-        </w:rPr>
-        <w:t>manage/select_timeclok.html</w:t>
+          <w:highlight w:val="cyan"/>
+          <w:lang w:val="en-US"/>
+        </w:rPr>
+        <w:t>manage/</w:t>
+      </w:r>
+      <w:r>
+        <w:rPr>
+          <w:highlight w:val="cyan"/>
+          <w:lang w:val="en-US"/>
+        </w:rPr>
+        <w:t>approve</w:t>
+      </w:r>
+      <w:r>
+        <w:rPr>
+          <w:highlight w:val="cyan"/>
+          <w:lang w:val="en-US"/>
+        </w:rPr>
+        <w:t>_timeclo</w:t>
+      </w:r>
+      <w:r>
+        <w:rPr>
+          <w:highlight w:val="cyan"/>
+          <w:lang w:val="en-US"/>
+        </w:rPr>
+        <w:t>c</w:t>
+      </w:r>
+      <w:r>
+        <w:rPr>
+          <w:highlight w:val="cyan"/>
+          <w:lang w:val="en-US"/>
+        </w:rPr>
+        <w:t>k.html</w:t>
       </w:r>
       <w:r>
         <w:rPr>
@@ -1729,7 +1763,13 @@
         <w:rPr>
           <w:lang w:val="en-US"/>
         </w:rPr>
-        <w:t>11</w:t>
+        <w:t>1</w:t>
+      </w:r>
+      <w:r>
+        <w:rPr>
+          <w:lang w:val="en-US"/>
+        </w:rPr>
+        <w:t>1</w:t>
       </w:r>
       <w:r>
         <w:rPr>
@@ -1751,10 +1791,24 @@
       </w:r>
       <w:r>
         <w:rPr>
-          <w:highlight w:val="magenta"/>
-          <w:lang w:val="en-US"/>
-        </w:rPr>
-        <w:t>manage/select_timeoff.html</w:t>
+          <w:highlight w:val="darkCyan"/>
+          <w:lang w:val="en-US"/>
+        </w:rPr>
+        <w:t>manage/</w:t>
+      </w:r>
+      <w:r>
+        <w:rPr>
+          <w:highlight w:val="darkCyan"/>
+          <w:lang w:val="en-US"/>
+        </w:rPr>
+        <w:t>approve</w:t>
+      </w:r>
+      <w:r>
+        <w:rPr>
+          <w:highlight w:val="darkCyan"/>
+          <w:lang w:val="en-US"/>
+        </w:rPr>
+        <w:t>_timeoff.html</w:t>
       </w:r>
       <w:r>
         <w:rPr>
@@ -1816,272 +1870,261 @@
         <w:rPr>
           <w:lang w:val="en-US"/>
         </w:rPr>
-        <w:t>Manager select time clock (</w:t>
-      </w:r>
-      <w:proofErr w:type="spellStart"/>
+        <w:t>Manager approve time clock (</w:t>
+      </w:r>
+      <w:proofErr w:type="spellStart"/>
+      <w:r>
+        <w:rPr>
+          <w:highlight w:val="cyan"/>
+          <w:lang w:val="en-US"/>
+        </w:rPr>
+        <w:t>manager_approve_timeclock.jsp</w:t>
+      </w:r>
+      <w:proofErr w:type="spellEnd"/>
+      <w:r>
+        <w:rPr>
+          <w:lang w:val="en-US"/>
+        </w:rPr>
+        <w:t xml:space="preserve">) </w:t>
+      </w:r>
+    </w:p>
+    <w:p>
+      <w:pPr>
+        <w:pStyle w:val="ListParagraph"/>
+        <w:rPr>
+          <w:lang w:val="en-US"/>
+        </w:rPr>
+      </w:pPr>
+      <w:r>
+        <w:rPr>
+          <w:lang w:val="en-US"/>
+        </w:rPr>
+        <w:t xml:space="preserve">Table: check box table with a select all box at the top, needed columns: Employee ID, Employee Name, Date, Time </w:t>
+      </w:r>
+      <w:proofErr w:type="gramStart"/>
+      <w:r>
+        <w:rPr>
+          <w:lang w:val="en-US"/>
+        </w:rPr>
+        <w:t>In</w:t>
+      </w:r>
+      <w:proofErr w:type="gramEnd"/>
+      <w:r>
+        <w:rPr>
+          <w:lang w:val="en-US"/>
+        </w:rPr>
+        <w:t>, Time Out, Status.</w:t>
+      </w:r>
+    </w:p>
+    <w:p>
+      <w:pPr>
+        <w:pStyle w:val="ListParagraph"/>
+        <w:rPr>
+          <w:lang w:val="en-US"/>
+        </w:rPr>
+      </w:pPr>
+      <w:r>
+        <w:rPr>
+          <w:lang w:val="en-US"/>
+        </w:rPr>
+        <w:t xml:space="preserve">Variables: </w:t>
+      </w:r>
+      <w:proofErr w:type="spellStart"/>
+      <w:r>
+        <w:rPr>
+          <w:lang w:val="en-US"/>
+        </w:rPr>
+        <w:t>timeClocks</w:t>
+      </w:r>
+      <w:proofErr w:type="spellEnd"/>
+      <w:r>
+        <w:rPr>
+          <w:lang w:val="en-US"/>
+        </w:rPr>
+        <w:t xml:space="preserve">, a list of </w:t>
+      </w:r>
+      <w:proofErr w:type="spellStart"/>
+      <w:r>
+        <w:rPr>
+          <w:lang w:val="en-US"/>
+        </w:rPr>
+        <w:t>TimeClock</w:t>
+      </w:r>
+      <w:proofErr w:type="spellEnd"/>
+      <w:r>
+        <w:rPr>
+          <w:lang w:val="en-US"/>
+        </w:rPr>
+        <w:t xml:space="preserve"> objects; </w:t>
+      </w:r>
+      <w:proofErr w:type="spellStart"/>
+      <w:r>
+        <w:rPr>
+          <w:lang w:val="en-US"/>
+        </w:rPr>
+        <w:t>timeClockIDs</w:t>
+      </w:r>
+      <w:proofErr w:type="spellEnd"/>
+      <w:r>
+        <w:rPr>
+          <w:lang w:val="en-US"/>
+        </w:rPr>
+        <w:t xml:space="preserve">, a list of the </w:t>
+      </w:r>
+      <w:proofErr w:type="spellStart"/>
+      <w:r>
+        <w:rPr>
+          <w:lang w:val="en-US"/>
+        </w:rPr>
+        <w:t>timeClockIds</w:t>
+      </w:r>
+      <w:proofErr w:type="spellEnd"/>
+      <w:r>
+        <w:rPr>
+          <w:lang w:val="en-US"/>
+        </w:rPr>
+        <w:t xml:space="preserve"> that have been checked; </w:t>
+      </w:r>
+      <w:proofErr w:type="spellStart"/>
+      <w:r>
+        <w:rPr>
+          <w:lang w:val="en-US"/>
+        </w:rPr>
+        <w:t>newStatus</w:t>
+      </w:r>
+      <w:proofErr w:type="spellEnd"/>
+      <w:r>
+        <w:rPr>
+          <w:lang w:val="en-US"/>
+        </w:rPr>
+        <w:t>, a string, based on which button is clicked.</w:t>
+      </w:r>
+    </w:p>
+    <w:p>
+      <w:pPr>
+        <w:pStyle w:val="ListParagraph"/>
+        <w:rPr>
+          <w:lang w:val="en-US"/>
+        </w:rPr>
+      </w:pPr>
+      <w:r>
+        <w:rPr>
+          <w:lang w:val="en-US"/>
+        </w:rPr>
+        <w:t xml:space="preserve">Buttons: approve (action: </w:t>
+      </w:r>
+      <w:r>
+        <w:rPr>
+          <w:highlight w:val="green"/>
+          <w:lang w:val="en-US"/>
+        </w:rPr>
+        <w:t>manage/display_timeclock.html</w:t>
+      </w:r>
+      <w:r>
+        <w:rPr>
+          <w:lang w:val="en-US"/>
+        </w:rPr>
+        <w:t xml:space="preserve"> (12), pass in </w:t>
+      </w:r>
+      <w:proofErr w:type="spellStart"/>
+      <w:r>
+        <w:rPr>
+          <w:lang w:val="en-US"/>
+        </w:rPr>
+        <w:t>timeClockIds</w:t>
+      </w:r>
+      <w:proofErr w:type="spellEnd"/>
+      <w:r>
+        <w:rPr>
+          <w:lang w:val="en-US"/>
+        </w:rPr>
+        <w:t xml:space="preserve"> and </w:t>
+      </w:r>
+      <w:proofErr w:type="spellStart"/>
+      <w:r>
+        <w:rPr>
+          <w:lang w:val="en-US"/>
+        </w:rPr>
+        <w:t>newStatus</w:t>
+      </w:r>
+      <w:proofErr w:type="spellEnd"/>
+      <w:r>
+        <w:rPr>
+          <w:lang w:val="en-US"/>
+        </w:rPr>
+        <w:t xml:space="preserve">), reject (action: </w:t>
+      </w:r>
+      <w:r>
+        <w:rPr>
+          <w:highlight w:val="green"/>
+          <w:lang w:val="en-US"/>
+        </w:rPr>
+        <w:t>manage/display_timeclock.html</w:t>
+      </w:r>
+      <w:r>
+        <w:rPr>
+          <w:lang w:val="en-US"/>
+        </w:rPr>
+        <w:t xml:space="preserve"> (12), pass in </w:t>
+      </w:r>
+      <w:proofErr w:type="spellStart"/>
+      <w:r>
+        <w:rPr>
+          <w:lang w:val="en-US"/>
+        </w:rPr>
+        <w:t>timeClockIds</w:t>
+      </w:r>
+      <w:proofErr w:type="spellEnd"/>
+      <w:r>
+        <w:rPr>
+          <w:lang w:val="en-US"/>
+        </w:rPr>
+        <w:t xml:space="preserve"> and </w:t>
+      </w:r>
+      <w:proofErr w:type="spellStart"/>
+      <w:r>
+        <w:rPr>
+          <w:lang w:val="en-US"/>
+        </w:rPr>
+        <w:t>newStatus</w:t>
+      </w:r>
+      <w:proofErr w:type="spellEnd"/>
+      <w:r>
+        <w:rPr>
+          <w:lang w:val="en-US"/>
+        </w:rPr>
+        <w:t xml:space="preserve">), view other (action: </w:t>
+      </w:r>
       <w:r>
         <w:rPr>
           <w:highlight w:val="yellow"/>
           <w:lang w:val="en-US"/>
         </w:rPr>
-        <w:t>manager_select_timeclock.jsp</w:t>
-      </w:r>
-      <w:proofErr w:type="spellEnd"/>
-      <w:r>
-        <w:rPr>
-          <w:lang w:val="en-US"/>
-        </w:rPr>
-        <w:t>)</w:t>
-      </w:r>
-    </w:p>
-    <w:p>
-      <w:pPr>
-        <w:pStyle w:val="ListParagraph"/>
-        <w:rPr>
-          <w:lang w:val="en-US"/>
-        </w:rPr>
-      </w:pPr>
-      <w:r>
-        <w:rPr>
-          <w:lang w:val="en-US"/>
-        </w:rPr>
-        <w:t>Fields: a drop down with all employees under this manager (Default: All); a drop down calendar that is c</w:t>
-      </w:r>
-      <w:bookmarkStart w:id="0" w:name="_GoBack"/>
-      <w:bookmarkEnd w:id="0"/>
-      <w:r>
-        <w:rPr>
-          <w:lang w:val="en-US"/>
-        </w:rPr>
-        <w:t>apable of selecting one day; and a drop down with desired status (hardcode: All, Submitted, Approved, Rejected, Unfinished)</w:t>
-      </w:r>
-    </w:p>
-    <w:p>
-      <w:pPr>
-        <w:pStyle w:val="ListParagraph"/>
-        <w:rPr>
-          <w:lang w:val="en-US"/>
-        </w:rPr>
-      </w:pPr>
-      <w:r>
-        <w:rPr>
-          <w:lang w:val="en-US"/>
-        </w:rPr>
-        <w:t xml:space="preserve">Variables: managed, a list of Employee objects; </w:t>
-      </w:r>
-      <w:proofErr w:type="spellStart"/>
-      <w:r>
-        <w:rPr>
-          <w:lang w:val="en-US"/>
-        </w:rPr>
-        <w:t>employeeID</w:t>
-      </w:r>
-      <w:proofErr w:type="spellEnd"/>
-      <w:r>
-        <w:rPr>
-          <w:lang w:val="en-US"/>
-        </w:rPr>
-        <w:t>, an integer</w:t>
-      </w:r>
-      <w:r>
-        <w:rPr>
-          <w:lang w:val="en-US"/>
-        </w:rPr>
-        <w:t xml:space="preserve">; </w:t>
-      </w:r>
-      <w:r>
-        <w:rPr>
-          <w:lang w:val="en-US"/>
-        </w:rPr>
-        <w:t>date</w:t>
-      </w:r>
-      <w:r>
-        <w:rPr>
-          <w:lang w:val="en-US"/>
-        </w:rPr>
-        <w:t xml:space="preserve">, a string in </w:t>
-      </w:r>
-      <w:proofErr w:type="spellStart"/>
-      <w:r>
-        <w:rPr>
-          <w:lang w:val="en-US"/>
-        </w:rPr>
-        <w:t>yyyy</w:t>
-      </w:r>
-      <w:proofErr w:type="spellEnd"/>
-      <w:r>
-        <w:rPr>
-          <w:lang w:val="en-US"/>
-        </w:rPr>
-        <w:t>-MM-</w:t>
-      </w:r>
-      <w:proofErr w:type="spellStart"/>
-      <w:r>
-        <w:rPr>
-          <w:lang w:val="en-US"/>
-        </w:rPr>
-        <w:t>dd</w:t>
-      </w:r>
-      <w:proofErr w:type="spellEnd"/>
-      <w:r>
-        <w:rPr>
-          <w:lang w:val="en-US"/>
-        </w:rPr>
-        <w:t xml:space="preserve"> format; </w:t>
-      </w:r>
-      <w:r>
-        <w:rPr>
-          <w:lang w:val="en-US"/>
-        </w:rPr>
-        <w:t>s</w:t>
-      </w:r>
-      <w:r>
-        <w:rPr>
-          <w:lang w:val="en-US"/>
-        </w:rPr>
-        <w:t>tatus, a string</w:t>
-      </w:r>
-      <w:r>
-        <w:rPr>
-          <w:lang w:val="en-US"/>
-        </w:rPr>
-        <w:t>.</w:t>
-      </w:r>
-    </w:p>
-    <w:p>
-      <w:pPr>
-        <w:pStyle w:val="ListParagraph"/>
-        <w:rPr>
-          <w:lang w:val="en-US"/>
-        </w:rPr>
-      </w:pPr>
-      <w:r>
-        <w:rPr>
-          <w:lang w:val="en-US"/>
-        </w:rPr>
-        <w:t xml:space="preserve">Buttons: view selection (action: </w:t>
-      </w:r>
-      <w:r>
-        <w:rPr>
-          <w:highlight w:val="green"/>
-          <w:lang w:val="en-US"/>
-        </w:rPr>
-        <w:t>manage/display_timeclock.html</w:t>
-      </w:r>
-      <w:r>
-        <w:rPr>
-          <w:lang w:val="en-US"/>
-        </w:rPr>
-        <w:t xml:space="preserve"> (12</w:t>
-      </w:r>
-      <w:proofErr w:type="gramStart"/>
-      <w:r>
-        <w:rPr>
-          <w:lang w:val="en-US"/>
-        </w:rPr>
-        <w:t>)</w:t>
-      </w:r>
-      <w:r>
-        <w:rPr>
-          <w:lang w:val="en-US"/>
-        </w:rPr>
-        <w:t>,  OR</w:t>
-      </w:r>
-      <w:proofErr w:type="gramEnd"/>
-      <w:r>
-        <w:rPr>
-          <w:lang w:val="en-US"/>
-        </w:rPr>
-        <w:t xml:space="preserve"> </w:t>
-      </w:r>
-      <w:r>
-        <w:rPr>
-          <w:lang w:val="en-US"/>
-        </w:rPr>
-        <w:t>if status is “S</w:t>
-      </w:r>
-      <w:r>
-        <w:rPr>
-          <w:lang w:val="en-US"/>
-        </w:rPr>
-        <w:t>ubmitted</w:t>
-      </w:r>
-      <w:r>
-        <w:rPr>
-          <w:lang w:val="en-US"/>
-        </w:rPr>
-        <w:t>”</w:t>
-      </w:r>
-      <w:r>
-        <w:rPr>
-          <w:lang w:val="en-US"/>
-        </w:rPr>
-        <w:t>,</w:t>
-      </w:r>
-      <w:r>
-        <w:rPr>
-          <w:lang w:val="en-US"/>
-        </w:rPr>
-        <w:t xml:space="preserve"> then</w:t>
-      </w:r>
-      <w:r>
-        <w:rPr>
-          <w:lang w:val="en-US"/>
-        </w:rPr>
-        <w:t xml:space="preserve"> </w:t>
-      </w:r>
-      <w:r>
-        <w:rPr>
-          <w:highlight w:val="cyan"/>
-          <w:lang w:val="en-US"/>
-        </w:rPr>
-        <w:t>manage/approve_timeclock.html</w:t>
-      </w:r>
-      <w:r>
-        <w:rPr>
-          <w:lang w:val="en-US"/>
-        </w:rPr>
-        <w:t xml:space="preserve"> (13)</w:t>
-      </w:r>
-      <w:r>
-        <w:rPr>
-          <w:lang w:val="en-US"/>
-        </w:rPr>
-        <w:t>;</w:t>
-      </w:r>
-      <w:r>
-        <w:rPr>
-          <w:lang w:val="en-US"/>
-        </w:rPr>
-        <w:t xml:space="preserve"> pass in </w:t>
-      </w:r>
-      <w:proofErr w:type="spellStart"/>
-      <w:r>
-        <w:rPr>
-          <w:lang w:val="en-US"/>
-        </w:rPr>
-        <w:t>employeeID</w:t>
-      </w:r>
-      <w:proofErr w:type="spellEnd"/>
-      <w:r>
-        <w:rPr>
-          <w:lang w:val="en-US"/>
-        </w:rPr>
-        <w:t xml:space="preserve">, date, and status), go back (action: welcome.html), OR log out (action: </w:t>
-      </w:r>
-      <w:proofErr w:type="spellStart"/>
-      <w:r>
-        <w:rPr>
-          <w:lang w:val="en-US"/>
-        </w:rPr>
-        <w:t>perform_logout</w:t>
-      </w:r>
-      <w:proofErr w:type="spellEnd"/>
-      <w:r>
-        <w:rPr>
-          <w:lang w:val="en-US"/>
-        </w:rPr>
-        <w:t>)</w:t>
+        <w:t>manager/select_timeclock.html</w:t>
+      </w:r>
+      <w:r>
+        <w:rPr>
+          <w:lang w:val="en-US"/>
+        </w:rPr>
+        <w:t xml:space="preserve"> (13)) OR go back</w:t>
+      </w:r>
+      <w:r>
+        <w:rPr>
+          <w:lang w:val="en-US"/>
+        </w:rPr>
+        <w:t xml:space="preserve"> (action: </w:t>
+      </w:r>
+      <w:r>
+        <w:rPr>
+          <w:lang w:val="en-US"/>
+        </w:rPr>
+        <w:t>welcome.html</w:t>
+      </w:r>
+      <w:r>
+        <w:rPr>
+          <w:lang w:val="en-US"/>
+        </w:rPr>
+        <w:t>))</w:t>
       </w:r>
     </w:p>
     <w:p>
@@ -2142,39 +2185,21 @@
         <w:rPr>
           <w:lang w:val="en-US"/>
         </w:rPr>
-        <w:t>, Time Out, Status</w:t>
-      </w:r>
-      <w:r>
-        <w:rPr>
-          <w:lang w:val="en-US"/>
-        </w:rPr>
-        <w:t>.</w:t>
-      </w:r>
-    </w:p>
-    <w:p>
-      <w:pPr>
-        <w:pStyle w:val="ListParagraph"/>
-        <w:rPr>
-          <w:lang w:val="en-US"/>
-        </w:rPr>
-      </w:pPr>
-      <w:r>
-        <w:rPr>
-          <w:lang w:val="en-US"/>
-        </w:rPr>
-        <w:t>Variable</w:t>
-      </w:r>
-      <w:r>
-        <w:rPr>
-          <w:lang w:val="en-US"/>
-        </w:rPr>
-        <w:t>s</w:t>
-      </w:r>
-      <w:r>
-        <w:rPr>
-          <w:lang w:val="en-US"/>
-        </w:rPr>
-        <w:t xml:space="preserve">: </w:t>
+        <w:t>, Time Out, Status.</w:t>
+      </w:r>
+    </w:p>
+    <w:p>
+      <w:pPr>
+        <w:pStyle w:val="ListParagraph"/>
+        <w:rPr>
+          <w:lang w:val="en-US"/>
+        </w:rPr>
+      </w:pPr>
+      <w:r>
+        <w:rPr>
+          <w:lang w:val="en-US"/>
+        </w:rPr>
+        <w:t xml:space="preserve">Variables: </w:t>
       </w:r>
       <w:proofErr w:type="spellStart"/>
       <w:r>
@@ -2229,7 +2254,19 @@
         <w:rPr>
           <w:lang w:val="en-US"/>
         </w:rPr>
-        <w:t xml:space="preserve"> (11)); go back (action: welcome.html); OR log out (action: </w:t>
+        <w:t xml:space="preserve"> (1</w:t>
+      </w:r>
+      <w:r>
+        <w:rPr>
+          <w:lang w:val="en-US"/>
+        </w:rPr>
+        <w:t>2</w:t>
+      </w:r>
+      <w:r>
+        <w:rPr>
+          <w:lang w:val="en-US"/>
+        </w:rPr>
+        <w:t xml:space="preserve">)); go back (action: welcome.html); OR log out (action: </w:t>
       </w:r>
       <w:proofErr w:type="spellStart"/>
       <w:r>
@@ -2261,104 +2298,236 @@
         <w:rPr>
           <w:lang w:val="en-US"/>
         </w:rPr>
-        <w:t>Manager approve time clock (</w:t>
-      </w:r>
-      <w:proofErr w:type="spellStart"/>
+        <w:t>Manager select time clock (</w:t>
+      </w:r>
+      <w:proofErr w:type="spellStart"/>
+      <w:r>
+        <w:rPr>
+          <w:highlight w:val="yellow"/>
+          <w:lang w:val="en-US"/>
+        </w:rPr>
+        <w:t>manager_select_timeclock.jsp</w:t>
+      </w:r>
+      <w:proofErr w:type="spellEnd"/>
+      <w:r>
+        <w:rPr>
+          <w:lang w:val="en-US"/>
+        </w:rPr>
+        <w:t>)</w:t>
+      </w:r>
+    </w:p>
+    <w:p>
+      <w:pPr>
+        <w:pStyle w:val="ListParagraph"/>
+        <w:rPr>
+          <w:lang w:val="en-US"/>
+        </w:rPr>
+      </w:pPr>
+      <w:r>
+        <w:rPr>
+          <w:lang w:val="en-US"/>
+        </w:rPr>
+        <w:t>Fields: a drop down with all employees under this manager (Default: All); a drop down calendar that is capable of selecting one day; and a drop down with desired status (hardcode: All, Submitted, Approved, Rejected, Unfinished)</w:t>
+      </w:r>
+    </w:p>
+    <w:p>
+      <w:pPr>
+        <w:pStyle w:val="ListParagraph"/>
+        <w:rPr>
+          <w:lang w:val="en-US"/>
+        </w:rPr>
+      </w:pPr>
+      <w:r>
+        <w:rPr>
+          <w:lang w:val="en-US"/>
+        </w:rPr>
+        <w:t xml:space="preserve">Variables: managed, a list of Employee objects; </w:t>
+      </w:r>
+      <w:proofErr w:type="spellStart"/>
+      <w:r>
+        <w:rPr>
+          <w:lang w:val="en-US"/>
+        </w:rPr>
+        <w:t>employeeID</w:t>
+      </w:r>
+      <w:proofErr w:type="spellEnd"/>
+      <w:r>
+        <w:rPr>
+          <w:lang w:val="en-US"/>
+        </w:rPr>
+        <w:t>, an integer</w:t>
+      </w:r>
+      <w:r>
+        <w:rPr>
+          <w:lang w:val="en-US"/>
+        </w:rPr>
+        <w:t xml:space="preserve">; </w:t>
+      </w:r>
+      <w:r>
+        <w:rPr>
+          <w:lang w:val="en-US"/>
+        </w:rPr>
+        <w:t>date</w:t>
+      </w:r>
+      <w:r>
+        <w:rPr>
+          <w:lang w:val="en-US"/>
+        </w:rPr>
+        <w:t xml:space="preserve">, a string in </w:t>
+      </w:r>
+      <w:proofErr w:type="spellStart"/>
+      <w:r>
+        <w:rPr>
+          <w:lang w:val="en-US"/>
+        </w:rPr>
+        <w:t>yyyy</w:t>
+      </w:r>
+      <w:proofErr w:type="spellEnd"/>
+      <w:r>
+        <w:rPr>
+          <w:lang w:val="en-US"/>
+        </w:rPr>
+        <w:t>-MM-</w:t>
+      </w:r>
+      <w:proofErr w:type="spellStart"/>
+      <w:r>
+        <w:rPr>
+          <w:lang w:val="en-US"/>
+        </w:rPr>
+        <w:t>dd</w:t>
+      </w:r>
+      <w:proofErr w:type="spellEnd"/>
+      <w:r>
+        <w:rPr>
+          <w:lang w:val="en-US"/>
+        </w:rPr>
+        <w:t xml:space="preserve"> format; </w:t>
+      </w:r>
+      <w:r>
+        <w:rPr>
+          <w:lang w:val="en-US"/>
+        </w:rPr>
+        <w:t>s</w:t>
+      </w:r>
+      <w:r>
+        <w:rPr>
+          <w:lang w:val="en-US"/>
+        </w:rPr>
+        <w:t>tatus, a string</w:t>
+      </w:r>
+      <w:r>
+        <w:rPr>
+          <w:lang w:val="en-US"/>
+        </w:rPr>
+        <w:t>.</w:t>
+      </w:r>
+    </w:p>
+    <w:p>
+      <w:pPr>
+        <w:pStyle w:val="ListParagraph"/>
+        <w:rPr>
+          <w:lang w:val="en-US"/>
+        </w:rPr>
+      </w:pPr>
+      <w:r>
+        <w:rPr>
+          <w:lang w:val="en-US"/>
+        </w:rPr>
+        <w:t xml:space="preserve">Buttons: view selection (action: </w:t>
+      </w:r>
+      <w:r>
+        <w:rPr>
+          <w:highlight w:val="green"/>
+          <w:lang w:val="en-US"/>
+        </w:rPr>
+        <w:t>manage/display_timeclock.html</w:t>
+      </w:r>
+      <w:r>
+        <w:rPr>
+          <w:lang w:val="en-US"/>
+        </w:rPr>
+        <w:t xml:space="preserve"> (12</w:t>
+      </w:r>
+      <w:proofErr w:type="gramStart"/>
+      <w:r>
+        <w:rPr>
+          <w:lang w:val="en-US"/>
+        </w:rPr>
+        <w:t>)</w:t>
+      </w:r>
+      <w:r>
+        <w:rPr>
+          <w:lang w:val="en-US"/>
+        </w:rPr>
+        <w:t>,  OR</w:t>
+      </w:r>
+      <w:proofErr w:type="gramEnd"/>
+      <w:r>
+        <w:rPr>
+          <w:lang w:val="en-US"/>
+        </w:rPr>
+        <w:t xml:space="preserve"> </w:t>
+      </w:r>
+      <w:r>
+        <w:rPr>
+          <w:lang w:val="en-US"/>
+        </w:rPr>
+        <w:t>if status is “S</w:t>
+      </w:r>
+      <w:r>
+        <w:rPr>
+          <w:lang w:val="en-US"/>
+        </w:rPr>
+        <w:t>ubmitted</w:t>
+      </w:r>
+      <w:r>
+        <w:rPr>
+          <w:lang w:val="en-US"/>
+        </w:rPr>
+        <w:t>”</w:t>
+      </w:r>
+      <w:r>
+        <w:rPr>
+          <w:lang w:val="en-US"/>
+        </w:rPr>
+        <w:t>,</w:t>
+      </w:r>
+      <w:r>
+        <w:rPr>
+          <w:lang w:val="en-US"/>
+        </w:rPr>
+        <w:t xml:space="preserve"> then</w:t>
+      </w:r>
+      <w:r>
+        <w:rPr>
+          <w:lang w:val="en-US"/>
+        </w:rPr>
+        <w:t xml:space="preserve"> </w:t>
+      </w:r>
       <w:r>
         <w:rPr>
           <w:highlight w:val="cyan"/>
           <w:lang w:val="en-US"/>
         </w:rPr>
-        <w:t>manager_approve_timeclock.jsp</w:t>
-      </w:r>
-      <w:proofErr w:type="spellEnd"/>
-      <w:r>
-        <w:rPr>
-          <w:lang w:val="en-US"/>
-        </w:rPr>
-        <w:t xml:space="preserve">) </w:t>
-      </w:r>
-    </w:p>
-    <w:p>
-      <w:pPr>
-        <w:pStyle w:val="ListParagraph"/>
-        <w:rPr>
-          <w:lang w:val="en-US"/>
-        </w:rPr>
-      </w:pPr>
-      <w:r>
-        <w:rPr>
-          <w:lang w:val="en-US"/>
-        </w:rPr>
-        <w:t xml:space="preserve">Table: check box table with a select all box at the top, needed columns: Employee ID, Employee Name, Date, Time </w:t>
-      </w:r>
-      <w:proofErr w:type="gramStart"/>
-      <w:r>
-        <w:rPr>
-          <w:lang w:val="en-US"/>
-        </w:rPr>
-        <w:t>In</w:t>
-      </w:r>
-      <w:proofErr w:type="gramEnd"/>
-      <w:r>
-        <w:rPr>
-          <w:lang w:val="en-US"/>
-        </w:rPr>
-        <w:t>, Time Out, Status.</w:t>
-      </w:r>
-    </w:p>
-    <w:p>
-      <w:pPr>
-        <w:pStyle w:val="ListParagraph"/>
-        <w:rPr>
-          <w:lang w:val="en-US"/>
-        </w:rPr>
-      </w:pPr>
-      <w:r>
-        <w:rPr>
-          <w:lang w:val="en-US"/>
-        </w:rPr>
-        <w:t>Variable</w:t>
-      </w:r>
-      <w:r>
-        <w:rPr>
-          <w:lang w:val="en-US"/>
-        </w:rPr>
-        <w:t>s</w:t>
-      </w:r>
-      <w:r>
-        <w:rPr>
-          <w:lang w:val="en-US"/>
-        </w:rPr>
-        <w:t xml:space="preserve">: </w:t>
-      </w:r>
-      <w:proofErr w:type="spellStart"/>
-      <w:r>
-        <w:rPr>
-          <w:lang w:val="en-US"/>
-        </w:rPr>
-        <w:t>timeClocks</w:t>
-      </w:r>
-      <w:proofErr w:type="spellEnd"/>
-      <w:r>
-        <w:rPr>
-          <w:lang w:val="en-US"/>
-        </w:rPr>
-        <w:t xml:space="preserve">, a list of </w:t>
-      </w:r>
-      <w:proofErr w:type="spellStart"/>
-      <w:r>
-        <w:rPr>
-          <w:lang w:val="en-US"/>
-        </w:rPr>
-        <w:t>TimeClock</w:t>
-      </w:r>
-      <w:proofErr w:type="spellEnd"/>
-      <w:r>
-        <w:rPr>
-          <w:lang w:val="en-US"/>
-        </w:rPr>
-        <w:t xml:space="preserve"> objects</w:t>
+        <w:t>manage/approve_timeclock.html</w:t>
+      </w:r>
+      <w:r>
+        <w:rPr>
+          <w:lang w:val="en-US"/>
+        </w:rPr>
+        <w:t xml:space="preserve"> (1</w:t>
+      </w:r>
+      <w:r>
+        <w:rPr>
+          <w:lang w:val="en-US"/>
+        </w:rPr>
+        <w:t>1</w:t>
+      </w:r>
+      <w:r>
+        <w:rPr>
+          <w:lang w:val="en-US"/>
+        </w:rPr>
+        <w:t>)</w:t>
       </w:r>
       <w:r>
         <w:rPr>
@@ -2370,164 +2539,6 @@
         <w:rPr>
           <w:lang w:val="en-US"/>
         </w:rPr>
-        <w:t xml:space="preserve"> </w:t>
-      </w:r>
-      <w:proofErr w:type="spellStart"/>
-      <w:r>
-        <w:rPr>
-          <w:lang w:val="en-US"/>
-        </w:rPr>
-        <w:t>timeClockIDs</w:t>
-      </w:r>
-      <w:proofErr w:type="spellEnd"/>
-      <w:r>
-        <w:rPr>
-          <w:lang w:val="en-US"/>
-        </w:rPr>
-        <w:t xml:space="preserve">, a list of the </w:t>
-      </w:r>
-      <w:proofErr w:type="spellStart"/>
-      <w:r>
-        <w:rPr>
-          <w:lang w:val="en-US"/>
-        </w:rPr>
-        <w:t>timeClockId</w:t>
-      </w:r>
-      <w:r>
-        <w:rPr>
-          <w:lang w:val="en-US"/>
-        </w:rPr>
-        <w:t>s</w:t>
-      </w:r>
-      <w:proofErr w:type="spellEnd"/>
-      <w:r>
-        <w:rPr>
-          <w:lang w:val="en-US"/>
-        </w:rPr>
-        <w:t xml:space="preserve"> that have been checked;</w:t>
-      </w:r>
-      <w:r>
-        <w:rPr>
-          <w:lang w:val="en-US"/>
-        </w:rPr>
-        <w:t xml:space="preserve"> </w:t>
-      </w:r>
-      <w:proofErr w:type="spellStart"/>
-      <w:r>
-        <w:rPr>
-          <w:lang w:val="en-US"/>
-        </w:rPr>
-        <w:t>newStatus</w:t>
-      </w:r>
-      <w:proofErr w:type="spellEnd"/>
-      <w:r>
-        <w:rPr>
-          <w:lang w:val="en-US"/>
-        </w:rPr>
-        <w:t>, a string, based on which button is clicked.</w:t>
-      </w:r>
-    </w:p>
-    <w:p>
-      <w:pPr>
-        <w:pStyle w:val="ListParagraph"/>
-        <w:rPr>
-          <w:lang w:val="en-US"/>
-        </w:rPr>
-      </w:pPr>
-      <w:r>
-        <w:rPr>
-          <w:lang w:val="en-US"/>
-        </w:rPr>
-        <w:t xml:space="preserve">Buttons: approve (action: </w:t>
-      </w:r>
-      <w:r>
-        <w:rPr>
-          <w:highlight w:val="green"/>
-          <w:lang w:val="en-US"/>
-        </w:rPr>
-        <w:t>manage/display_timeclock.html</w:t>
-      </w:r>
-      <w:r>
-        <w:rPr>
-          <w:lang w:val="en-US"/>
-        </w:rPr>
-        <w:t xml:space="preserve"> (12), pass in </w:t>
-      </w:r>
-      <w:proofErr w:type="spellStart"/>
-      <w:r>
-        <w:rPr>
-          <w:lang w:val="en-US"/>
-        </w:rPr>
-        <w:t>timeClockI</w:t>
-      </w:r>
-      <w:r>
-        <w:rPr>
-          <w:lang w:val="en-US"/>
-        </w:rPr>
-        <w:t>d</w:t>
-      </w:r>
-      <w:r>
-        <w:rPr>
-          <w:lang w:val="en-US"/>
-        </w:rPr>
-        <w:t>s</w:t>
-      </w:r>
-      <w:proofErr w:type="spellEnd"/>
-      <w:r>
-        <w:rPr>
-          <w:lang w:val="en-US"/>
-        </w:rPr>
-        <w:t xml:space="preserve"> and </w:t>
-      </w:r>
-      <w:proofErr w:type="spellStart"/>
-      <w:r>
-        <w:rPr>
-          <w:lang w:val="en-US"/>
-        </w:rPr>
-        <w:t>newS</w:t>
-      </w:r>
-      <w:r>
-        <w:rPr>
-          <w:lang w:val="en-US"/>
-        </w:rPr>
-        <w:t>tatus</w:t>
-      </w:r>
-      <w:proofErr w:type="spellEnd"/>
-      <w:r>
-        <w:rPr>
-          <w:lang w:val="en-US"/>
-        </w:rPr>
-        <w:t xml:space="preserve">), </w:t>
-      </w:r>
-      <w:r>
-        <w:rPr>
-          <w:lang w:val="en-US"/>
-        </w:rPr>
-        <w:t>reject</w:t>
-      </w:r>
-      <w:r>
-        <w:rPr>
-          <w:lang w:val="en-US"/>
-        </w:rPr>
-        <w:t xml:space="preserve"> (action: </w:t>
-      </w:r>
-      <w:r>
-        <w:rPr>
-          <w:highlight w:val="green"/>
-          <w:lang w:val="en-US"/>
-        </w:rPr>
-        <w:t>manage/display_timeclock.html</w:t>
-      </w:r>
-      <w:r>
-        <w:rPr>
-          <w:lang w:val="en-US"/>
-        </w:rPr>
-        <w:t xml:space="preserve"> (12),</w:t>
-      </w:r>
-      <w:r>
-        <w:rPr>
-          <w:lang w:val="en-US"/>
-        </w:rPr>
         <w:t xml:space="preserve"> pass in </w:t>
       </w:r>
       <w:proofErr w:type="spellStart"/>
@@ -2535,77 +2546,20 @@
         <w:rPr>
           <w:lang w:val="en-US"/>
         </w:rPr>
-        <w:t>timeClockI</w:t>
-      </w:r>
-      <w:r>
-        <w:rPr>
-          <w:lang w:val="en-US"/>
-        </w:rPr>
-        <w:t>d</w:t>
-      </w:r>
-      <w:r>
-        <w:rPr>
-          <w:lang w:val="en-US"/>
-        </w:rPr>
-        <w:t>s</w:t>
-      </w:r>
-      <w:proofErr w:type="spellEnd"/>
-      <w:r>
-        <w:rPr>
-          <w:lang w:val="en-US"/>
-        </w:rPr>
-        <w:t xml:space="preserve"> and </w:t>
-      </w:r>
-      <w:proofErr w:type="spellStart"/>
-      <w:r>
-        <w:rPr>
-          <w:lang w:val="en-US"/>
-        </w:rPr>
-        <w:t>newS</w:t>
-      </w:r>
-      <w:r>
-        <w:rPr>
-          <w:lang w:val="en-US"/>
-        </w:rPr>
-        <w:t>tatus</w:t>
-      </w:r>
-      <w:proofErr w:type="spellEnd"/>
-      <w:r>
-        <w:rPr>
-          <w:lang w:val="en-US"/>
-        </w:rPr>
-        <w:t xml:space="preserve">), OR </w:t>
-      </w:r>
-      <w:r>
-        <w:rPr>
-          <w:lang w:val="en-US"/>
-        </w:rPr>
-        <w:t>go back</w:t>
-      </w:r>
-      <w:r>
-        <w:rPr>
-          <w:lang w:val="en-US"/>
-        </w:rPr>
-        <w:t xml:space="preserve"> (action: </w:t>
-      </w:r>
-      <w:r>
-        <w:rPr>
-          <w:highlight w:val="yellow"/>
-          <w:lang w:val="en-US"/>
-        </w:rPr>
-        <w:t>manage/select_timeclock.html</w:t>
-      </w:r>
-      <w:r>
-        <w:rPr>
-          <w:lang w:val="en-US"/>
-        </w:rPr>
-        <w:t xml:space="preserve"> (11)</w:t>
-      </w:r>
-      <w:r>
-        <w:rPr>
-          <w:lang w:val="en-US"/>
-        </w:rPr>
-        <w:t>)</w:t>
+        <w:t>employeeID</w:t>
+      </w:r>
+      <w:proofErr w:type="spellEnd"/>
+      <w:r>
+        <w:rPr>
+          <w:lang w:val="en-US"/>
+        </w:rPr>
+        <w:t xml:space="preserve">, date, and status), </w:t>
+      </w:r>
+      <w:r>
+        <w:rPr>
+          <w:lang w:val="en-US"/>
+        </w:rPr>
+        <w:t>OR go back (action: welcome.html)</w:t>
       </w:r>
     </w:p>
     <w:p>
@@ -2623,29 +2577,294 @@
         <w:rPr>
           <w:lang w:val="en-US"/>
         </w:rPr>
-        <w:t xml:space="preserve">Manager </w:t>
-      </w:r>
-      <w:r>
-        <w:rPr>
-          <w:lang w:val="en-US"/>
-        </w:rPr>
-        <w:t>select</w:t>
-      </w:r>
-      <w:r>
-        <w:rPr>
-          <w:lang w:val="en-US"/>
-        </w:rPr>
-        <w:t xml:space="preserve"> time off (</w:t>
-      </w:r>
-      <w:proofErr w:type="spellStart"/>
+        <w:t>Manager approve time off (</w:t>
+      </w:r>
+      <w:proofErr w:type="spellStart"/>
+      <w:r>
+        <w:rPr>
+          <w:highlight w:val="darkCyan"/>
+          <w:lang w:val="en-US"/>
+        </w:rPr>
+        <w:t>manager_approve_timeoff.jsp</w:t>
+      </w:r>
+      <w:proofErr w:type="spellEnd"/>
+      <w:r>
+        <w:rPr>
+          <w:lang w:val="en-US"/>
+        </w:rPr>
+        <w:t>)</w:t>
+      </w:r>
+    </w:p>
+    <w:p>
+      <w:pPr>
+        <w:pStyle w:val="ListParagraph"/>
+        <w:rPr>
+          <w:lang w:val="en-US"/>
+        </w:rPr>
+      </w:pPr>
+      <w:r>
+        <w:rPr>
+          <w:lang w:val="en-US"/>
+        </w:rPr>
+        <w:t>Table: check box table with a select all box at the top, needed columns: Employee ID, Employee Name, Start Date, End Date, PTO Requested, Sick Requested, Unpaid Requested,</w:t>
+      </w:r>
+      <w:r>
+        <w:rPr>
+          <w:lang w:val="en-US"/>
+        </w:rPr>
+        <w:t xml:space="preserve"> Floate</w:t>
+      </w:r>
+      <w:r>
+        <w:rPr>
+          <w:lang w:val="en-US"/>
+        </w:rPr>
+        <w:t>r</w:t>
+      </w:r>
+      <w:r>
+        <w:rPr>
+          <w:lang w:val="en-US"/>
+        </w:rPr>
+        <w:t xml:space="preserve"> Requested,</w:t>
+      </w:r>
+      <w:r>
+        <w:rPr>
+          <w:lang w:val="en-US"/>
+        </w:rPr>
+        <w:t xml:space="preserve"> Status.</w:t>
+      </w:r>
+    </w:p>
+    <w:p>
+      <w:pPr>
+        <w:pStyle w:val="ListParagraph"/>
+        <w:rPr>
+          <w:lang w:val="en-US"/>
+        </w:rPr>
+      </w:pPr>
+      <w:r>
+        <w:rPr>
+          <w:lang w:val="en-US"/>
+        </w:rPr>
+        <w:t xml:space="preserve">Variables: </w:t>
+      </w:r>
+      <w:proofErr w:type="spellStart"/>
+      <w:r>
+        <w:rPr>
+          <w:lang w:val="en-US"/>
+        </w:rPr>
+        <w:t>timeOffs</w:t>
+      </w:r>
+      <w:proofErr w:type="spellEnd"/>
+      <w:r>
+        <w:rPr>
+          <w:lang w:val="en-US"/>
+        </w:rPr>
+        <w:t xml:space="preserve">, a list of </w:t>
+      </w:r>
+      <w:proofErr w:type="spellStart"/>
+      <w:r>
+        <w:rPr>
+          <w:lang w:val="en-US"/>
+        </w:rPr>
+        <w:t>TimeOff</w:t>
+      </w:r>
+      <w:proofErr w:type="spellEnd"/>
+      <w:r>
+        <w:rPr>
+          <w:lang w:val="en-US"/>
+        </w:rPr>
+        <w:t xml:space="preserve"> </w:t>
+      </w:r>
+      <w:proofErr w:type="spellStart"/>
+      <w:r>
+        <w:rPr>
+          <w:lang w:val="en-US"/>
+        </w:rPr>
+        <w:t>obejects</w:t>
+      </w:r>
+      <w:proofErr w:type="spellEnd"/>
+      <w:r>
+        <w:rPr>
+          <w:lang w:val="en-US"/>
+        </w:rPr>
+        <w:t xml:space="preserve">; </w:t>
+      </w:r>
+      <w:proofErr w:type="spellStart"/>
+      <w:r>
+        <w:rPr>
+          <w:lang w:val="en-US"/>
+        </w:rPr>
+        <w:t>tim</w:t>
+      </w:r>
+      <w:bookmarkStart w:id="0" w:name="_GoBack"/>
+      <w:bookmarkEnd w:id="0"/>
+      <w:r>
+        <w:rPr>
+          <w:lang w:val="en-US"/>
+        </w:rPr>
+        <w:t>eOffIds</w:t>
+      </w:r>
+      <w:proofErr w:type="spellEnd"/>
+      <w:r>
+        <w:rPr>
+          <w:lang w:val="en-US"/>
+        </w:rPr>
+        <w:t xml:space="preserve">, a list of </w:t>
+      </w:r>
+      <w:proofErr w:type="spellStart"/>
+      <w:r>
+        <w:rPr>
+          <w:lang w:val="en-US"/>
+        </w:rPr>
+        <w:t>timeOffIds</w:t>
+      </w:r>
+      <w:proofErr w:type="spellEnd"/>
+      <w:r>
+        <w:rPr>
+          <w:lang w:val="en-US"/>
+        </w:rPr>
+        <w:t xml:space="preserve"> that have been checked; </w:t>
+      </w:r>
+      <w:proofErr w:type="spellStart"/>
+      <w:r>
+        <w:rPr>
+          <w:lang w:val="en-US"/>
+        </w:rPr>
+        <w:t>newStatus</w:t>
+      </w:r>
+      <w:proofErr w:type="spellEnd"/>
+      <w:r>
+        <w:rPr>
+          <w:lang w:val="en-US"/>
+        </w:rPr>
+        <w:t>, a string, based on which button is clicked.</w:t>
+      </w:r>
+    </w:p>
+    <w:p>
+      <w:pPr>
+        <w:pStyle w:val="ListParagraph"/>
+        <w:rPr>
+          <w:lang w:val="en-US"/>
+        </w:rPr>
+      </w:pPr>
+      <w:r>
+        <w:rPr>
+          <w:lang w:val="en-US"/>
+        </w:rPr>
+        <w:t xml:space="preserve">Buttons: approve (action: </w:t>
+      </w:r>
+      <w:r>
+        <w:rPr>
+          <w:highlight w:val="red"/>
+          <w:lang w:val="en-US"/>
+        </w:rPr>
+        <w:t>manage/display_timeoff.html</w:t>
+      </w:r>
+      <w:r>
+        <w:rPr>
+          <w:lang w:val="en-US"/>
+        </w:rPr>
+        <w:t xml:space="preserve"> (15), pass in </w:t>
+      </w:r>
+      <w:proofErr w:type="spellStart"/>
+      <w:r>
+        <w:rPr>
+          <w:lang w:val="en-US"/>
+        </w:rPr>
+        <w:t>timeOffIds</w:t>
+      </w:r>
+      <w:proofErr w:type="spellEnd"/>
+      <w:r>
+        <w:rPr>
+          <w:lang w:val="en-US"/>
+        </w:rPr>
+        <w:t xml:space="preserve"> and </w:t>
+      </w:r>
+      <w:proofErr w:type="spellStart"/>
+      <w:r>
+        <w:rPr>
+          <w:lang w:val="en-US"/>
+        </w:rPr>
+        <w:t>newStatus</w:t>
+      </w:r>
+      <w:proofErr w:type="spellEnd"/>
+      <w:r>
+        <w:rPr>
+          <w:lang w:val="en-US"/>
+        </w:rPr>
+        <w:t xml:space="preserve">), reject (action: </w:t>
+      </w:r>
+      <w:r>
+        <w:rPr>
+          <w:highlight w:val="red"/>
+          <w:lang w:val="en-US"/>
+        </w:rPr>
+        <w:t>manage/display_timeoff.html</w:t>
+      </w:r>
+      <w:r>
+        <w:rPr>
+          <w:lang w:val="en-US"/>
+        </w:rPr>
+        <w:t xml:space="preserve"> (15), pass in </w:t>
+      </w:r>
+      <w:proofErr w:type="spellStart"/>
+      <w:r>
+        <w:rPr>
+          <w:lang w:val="en-US"/>
+        </w:rPr>
+        <w:t>timeOffIds</w:t>
+      </w:r>
+      <w:proofErr w:type="spellEnd"/>
+      <w:r>
+        <w:rPr>
+          <w:lang w:val="en-US"/>
+        </w:rPr>
+        <w:t xml:space="preserve"> and </w:t>
+      </w:r>
+      <w:proofErr w:type="spellStart"/>
+      <w:r>
+        <w:rPr>
+          <w:lang w:val="en-US"/>
+        </w:rPr>
+        <w:t>newStatus</w:t>
+      </w:r>
+      <w:proofErr w:type="spellEnd"/>
+      <w:r>
+        <w:rPr>
+          <w:lang w:val="en-US"/>
+        </w:rPr>
+        <w:t xml:space="preserve">), </w:t>
+      </w:r>
+      <w:r>
+        <w:rPr>
+          <w:lang w:val="en-US"/>
+        </w:rPr>
+        <w:t xml:space="preserve">view others (action: </w:t>
+      </w:r>
       <w:r>
         <w:rPr>
           <w:highlight w:val="magenta"/>
           <w:lang w:val="en-US"/>
         </w:rPr>
-        <w:t>manager_select_timeoff.jsp</w:t>
-      </w:r>
-      <w:proofErr w:type="spellEnd"/>
+        <w:t>manager_select_timeoff.html</w:t>
+      </w:r>
+      <w:r>
+        <w:rPr>
+          <w:lang w:val="en-US"/>
+        </w:rPr>
+        <w:t xml:space="preserve"> (16)), </w:t>
+      </w:r>
+      <w:r>
+        <w:rPr>
+          <w:lang w:val="en-US"/>
+        </w:rPr>
+        <w:t xml:space="preserve">OR go back (action: </w:t>
+      </w:r>
+      <w:r>
+        <w:rPr>
+          <w:lang w:val="en-US"/>
+        </w:rPr>
+        <w:t>welcome.html</w:t>
+      </w:r>
       <w:r>
         <w:rPr>
           <w:lang w:val="en-US"/>
@@ -2660,122 +2879,6 @@
           <w:lang w:val="en-US"/>
         </w:rPr>
       </w:pPr>
-      <w:r>
-        <w:rPr>
-          <w:lang w:val="en-US"/>
-        </w:rPr>
-        <w:t>Fields: a drop down with all employees under this manager (Default: All); and a drop down with desired status (hardcode: All (Default), Requested, Rejected, Approved)</w:t>
-      </w:r>
-    </w:p>
-    <w:p>
-      <w:pPr>
-        <w:pStyle w:val="ListParagraph"/>
-        <w:rPr>
-          <w:lang w:val="en-US"/>
-        </w:rPr>
-      </w:pPr>
-      <w:r>
-        <w:rPr>
-          <w:lang w:val="en-US"/>
-        </w:rPr>
-        <w:t xml:space="preserve">Variables: managed, a list of Employee objects; </w:t>
-      </w:r>
-      <w:proofErr w:type="spellStart"/>
-      <w:r>
-        <w:rPr>
-          <w:lang w:val="en-US"/>
-        </w:rPr>
-        <w:t>employeeID</w:t>
-      </w:r>
-      <w:proofErr w:type="spellEnd"/>
-      <w:r>
-        <w:rPr>
-          <w:lang w:val="en-US"/>
-        </w:rPr>
-        <w:t xml:space="preserve">, an integer; </w:t>
-      </w:r>
-      <w:proofErr w:type="spellStart"/>
-      <w:r>
-        <w:rPr>
-          <w:lang w:val="en-US"/>
-        </w:rPr>
-        <w:t>stuats</w:t>
-      </w:r>
-      <w:proofErr w:type="spellEnd"/>
-      <w:r>
-        <w:rPr>
-          <w:lang w:val="en-US"/>
-        </w:rPr>
-        <w:t>, a string.</w:t>
-      </w:r>
-    </w:p>
-    <w:p>
-      <w:pPr>
-        <w:pStyle w:val="ListParagraph"/>
-        <w:rPr>
-          <w:lang w:val="en-US"/>
-        </w:rPr>
-      </w:pPr>
-      <w:r>
-        <w:rPr>
-          <w:lang w:val="en-US"/>
-        </w:rPr>
-        <w:t xml:space="preserve">Buttons: view selection (action: </w:t>
-      </w:r>
-      <w:r>
-        <w:rPr>
-          <w:highlight w:val="red"/>
-          <w:lang w:val="en-US"/>
-        </w:rPr>
-        <w:t>manage/display_timeoff.html</w:t>
-      </w:r>
-      <w:r>
-        <w:rPr>
-          <w:lang w:val="en-US"/>
-        </w:rPr>
-        <w:t xml:space="preserve"> (15), OR if the status is “Requested”, then </w:t>
-      </w:r>
-      <w:r>
-        <w:rPr>
-          <w:highlight w:val="darkCyan"/>
-          <w:lang w:val="en-US"/>
-        </w:rPr>
-        <w:t>manage/approve_timeoff.html</w:t>
-      </w:r>
-      <w:r>
-        <w:rPr>
-          <w:lang w:val="en-US"/>
-        </w:rPr>
-        <w:t xml:space="preserve"> (16); pass in </w:t>
-      </w:r>
-      <w:proofErr w:type="spellStart"/>
-      <w:r>
-        <w:rPr>
-          <w:lang w:val="en-US"/>
-        </w:rPr>
-        <w:t>EmployeeID</w:t>
-      </w:r>
-      <w:proofErr w:type="spellEnd"/>
-      <w:r>
-        <w:rPr>
-          <w:lang w:val="en-US"/>
-        </w:rPr>
-        <w:t xml:space="preserve"> and status), go back (action: welcome.html), OR log out (action: </w:t>
-      </w:r>
-      <w:proofErr w:type="spellStart"/>
-      <w:r>
-        <w:rPr>
-          <w:lang w:val="en-US"/>
-        </w:rPr>
-        <w:t>perform_logout</w:t>
-      </w:r>
-      <w:proofErr w:type="spellEnd"/>
-      <w:r>
-        <w:rPr>
-          <w:lang w:val="en-US"/>
-        </w:rPr>
-        <w:t>)</w:t>
-      </w:r>
     </w:p>
     <w:p>
       <w:pPr>
@@ -2821,21 +2924,32 @@
         <w:rPr>
           <w:lang w:val="en-US"/>
         </w:rPr>
-        <w:t>Table: needed columns:  Employee ID, Employee Name, Start Date, End Date, PTO Requested, Sick Requested, Unpaid Requested, Status.</w:t>
-      </w:r>
-    </w:p>
-    <w:p>
-      <w:pPr>
-        <w:pStyle w:val="ListParagraph"/>
-        <w:rPr>
-          <w:lang w:val="en-US"/>
-        </w:rPr>
-      </w:pPr>
-      <w:r>
-        <w:rPr>
-          <w:lang w:val="en-US"/>
-        </w:rPr>
-        <w:lastRenderedPageBreak/>
+        <w:t>Table: needed columns:  Employee ID, Employee Name, Start Date, End Date, PTO Requested, Sick Requested,</w:t>
+      </w:r>
+      <w:r>
+        <w:rPr>
+          <w:lang w:val="en-US"/>
+        </w:rPr>
+        <w:t xml:space="preserve"> Floater Requested,</w:t>
+      </w:r>
+      <w:r>
+        <w:rPr>
+          <w:lang w:val="en-US"/>
+        </w:rPr>
+        <w:t xml:space="preserve"> Unpaid Requested, Status.</w:t>
+      </w:r>
+    </w:p>
+    <w:p>
+      <w:pPr>
+        <w:pStyle w:val="ListParagraph"/>
+        <w:rPr>
+          <w:lang w:val="en-US"/>
+        </w:rPr>
+      </w:pPr>
+      <w:r>
+        <w:rPr>
+          <w:lang w:val="en-US"/>
+        </w:rPr>
         <w:t xml:space="preserve">Variable: </w:t>
       </w:r>
       <w:proofErr w:type="spellStart"/>
@@ -2891,7 +3005,19 @@
         <w:rPr>
           <w:lang w:val="en-US"/>
         </w:rPr>
-        <w:t xml:space="preserve"> (11)); go back (action: welcome.html); OR log out (action: </w:t>
+        <w:t xml:space="preserve"> (1</w:t>
+      </w:r>
+      <w:r>
+        <w:rPr>
+          <w:lang w:val="en-US"/>
+        </w:rPr>
+        <w:t>6</w:t>
+      </w:r>
+      <w:r>
+        <w:rPr>
+          <w:lang w:val="en-US"/>
+        </w:rPr>
+        <w:t xml:space="preserve">)); go back (action: welcome.html); OR log out (action: </w:t>
       </w:r>
       <w:proofErr w:type="spellStart"/>
       <w:r>
@@ -2923,297 +3049,186 @@
         <w:rPr>
           <w:lang w:val="en-US"/>
         </w:rPr>
-        <w:t>Manager approve time off (</w:t>
-      </w:r>
-      <w:proofErr w:type="spellStart"/>
+        <w:t xml:space="preserve">Manager </w:t>
+      </w:r>
+      <w:r>
+        <w:rPr>
+          <w:lang w:val="en-US"/>
+        </w:rPr>
+        <w:t>select</w:t>
+      </w:r>
+      <w:r>
+        <w:rPr>
+          <w:lang w:val="en-US"/>
+        </w:rPr>
+        <w:t xml:space="preserve"> time off (</w:t>
+      </w:r>
+      <w:proofErr w:type="spellStart"/>
+      <w:r>
+        <w:rPr>
+          <w:highlight w:val="magenta"/>
+          <w:lang w:val="en-US"/>
+        </w:rPr>
+        <w:t>manager_select_timeoff.jsp</w:t>
+      </w:r>
+      <w:proofErr w:type="spellEnd"/>
+      <w:r>
+        <w:rPr>
+          <w:lang w:val="en-US"/>
+        </w:rPr>
+        <w:t>)</w:t>
+      </w:r>
+    </w:p>
+    <w:p>
+      <w:pPr>
+        <w:pStyle w:val="ListParagraph"/>
+        <w:rPr>
+          <w:lang w:val="en-US"/>
+        </w:rPr>
+      </w:pPr>
+      <w:r>
+        <w:rPr>
+          <w:lang w:val="en-US"/>
+        </w:rPr>
+        <w:t>Fields: a drop down with all employees under this manager (Default: All); and a drop down with desired status (hardcode: All (Default), Requested, Rejected, Approved)</w:t>
+      </w:r>
+    </w:p>
+    <w:p>
+      <w:pPr>
+        <w:pStyle w:val="ListParagraph"/>
+        <w:rPr>
+          <w:lang w:val="en-US"/>
+        </w:rPr>
+      </w:pPr>
+      <w:r>
+        <w:rPr>
+          <w:lang w:val="en-US"/>
+        </w:rPr>
+        <w:t>Variables: managed, a list of Employee objec</w:t>
+      </w:r>
+      <w:r>
+        <w:rPr>
+          <w:lang w:val="en-US"/>
+        </w:rPr>
+        <w:t xml:space="preserve">ts; </w:t>
+      </w:r>
+      <w:proofErr w:type="spellStart"/>
+      <w:r>
+        <w:rPr>
+          <w:lang w:val="en-US"/>
+        </w:rPr>
+        <w:t>employeeID</w:t>
+      </w:r>
+      <w:proofErr w:type="spellEnd"/>
+      <w:r>
+        <w:rPr>
+          <w:lang w:val="en-US"/>
+        </w:rPr>
+        <w:t xml:space="preserve">, an integer; </w:t>
+      </w:r>
+      <w:proofErr w:type="spellStart"/>
+      <w:r>
+        <w:rPr>
+          <w:lang w:val="en-US"/>
+        </w:rPr>
+        <w:t>statu</w:t>
+      </w:r>
+      <w:r>
+        <w:rPr>
+          <w:lang w:val="en-US"/>
+        </w:rPr>
+        <w:t>ts</w:t>
+      </w:r>
+      <w:proofErr w:type="spellEnd"/>
+      <w:r>
+        <w:rPr>
+          <w:lang w:val="en-US"/>
+        </w:rPr>
+        <w:t>, a string.</w:t>
+      </w:r>
+    </w:p>
+    <w:p>
+      <w:pPr>
+        <w:pStyle w:val="ListParagraph"/>
+        <w:rPr>
+          <w:lang w:val="en-US"/>
+        </w:rPr>
+      </w:pPr>
+      <w:r>
+        <w:rPr>
+          <w:lang w:val="en-US"/>
+        </w:rPr>
+        <w:t xml:space="preserve">Buttons: view selection (action: </w:t>
+      </w:r>
+      <w:r>
+        <w:rPr>
+          <w:highlight w:val="red"/>
+          <w:lang w:val="en-US"/>
+        </w:rPr>
+        <w:t>manage/display_timeoff.html</w:t>
+      </w:r>
+      <w:r>
+        <w:rPr>
+          <w:lang w:val="en-US"/>
+        </w:rPr>
+        <w:t xml:space="preserve"> (15), OR if the status is “Requested”, then </w:t>
+      </w:r>
       <w:r>
         <w:rPr>
           <w:highlight w:val="darkCyan"/>
           <w:lang w:val="en-US"/>
         </w:rPr>
-        <w:t>manager_approve_timeoff.jsp</w:t>
-      </w:r>
-      <w:proofErr w:type="spellEnd"/>
-      <w:r>
-        <w:rPr>
-          <w:lang w:val="en-US"/>
-        </w:rPr>
-        <w:t>)</w:t>
-      </w:r>
-    </w:p>
-    <w:p>
-      <w:pPr>
-        <w:pStyle w:val="ListParagraph"/>
-        <w:rPr>
-          <w:lang w:val="en-US"/>
-        </w:rPr>
-      </w:pPr>
-      <w:r>
-        <w:rPr>
-          <w:lang w:val="en-US"/>
-        </w:rPr>
-        <w:t>Table: check box table with a select all box at the top, needed columns: Employee ID, Employee Name, Start Date, End Date, PTO Requested, Sick Requested, Unpaid Requested, Status.</w:t>
-      </w:r>
-    </w:p>
-    <w:p>
-      <w:pPr>
-        <w:pStyle w:val="ListParagraph"/>
-        <w:rPr>
-          <w:lang w:val="en-US"/>
-        </w:rPr>
-      </w:pPr>
-      <w:r>
-        <w:rPr>
-          <w:lang w:val="en-US"/>
-        </w:rPr>
-        <w:t xml:space="preserve">Variables: </w:t>
-      </w:r>
-      <w:proofErr w:type="spellStart"/>
-      <w:r>
-        <w:rPr>
-          <w:lang w:val="en-US"/>
-        </w:rPr>
-        <w:t>timeOffs</w:t>
-      </w:r>
-      <w:proofErr w:type="spellEnd"/>
-      <w:r>
-        <w:rPr>
-          <w:lang w:val="en-US"/>
-        </w:rPr>
-        <w:t xml:space="preserve">, a list of </w:t>
-      </w:r>
-      <w:proofErr w:type="spellStart"/>
-      <w:r>
-        <w:rPr>
-          <w:lang w:val="en-US"/>
-        </w:rPr>
-        <w:t>TimeOff</w:t>
-      </w:r>
-      <w:proofErr w:type="spellEnd"/>
+        <w:t>manage/approve_timeoff.html</w:t>
+      </w:r>
+      <w:r>
+        <w:rPr>
+          <w:lang w:val="en-US"/>
+        </w:rPr>
+        <w:t xml:space="preserve"> (1</w:t>
+      </w:r>
+      <w:r>
+        <w:rPr>
+          <w:lang w:val="en-US"/>
+        </w:rPr>
+        <w:t>4</w:t>
+      </w:r>
+      <w:r>
+        <w:rPr>
+          <w:lang w:val="en-US"/>
+        </w:rPr>
+        <w:t xml:space="preserve">); pass in </w:t>
+      </w:r>
+      <w:proofErr w:type="spellStart"/>
+      <w:r>
+        <w:rPr>
+          <w:lang w:val="en-US"/>
+        </w:rPr>
+        <w:t>EmployeeID</w:t>
+      </w:r>
+      <w:proofErr w:type="spellEnd"/>
+      <w:r>
+        <w:rPr>
+          <w:lang w:val="en-US"/>
+        </w:rPr>
+        <w:t xml:space="preserve"> and status),</w:t>
+      </w:r>
+      <w:r>
+        <w:rPr>
+          <w:lang w:val="en-US"/>
+        </w:rPr>
+        <w:t xml:space="preserve"> OR</w:t>
+      </w:r>
       <w:r>
         <w:rPr>
           <w:lang w:val="en-US"/>
         </w:rPr>
         <w:t xml:space="preserve"> </w:t>
       </w:r>
-      <w:proofErr w:type="spellStart"/>
-      <w:r>
-        <w:rPr>
-          <w:lang w:val="en-US"/>
-        </w:rPr>
-        <w:t>obejects</w:t>
-      </w:r>
-      <w:proofErr w:type="spellEnd"/>
-      <w:r>
-        <w:rPr>
-          <w:lang w:val="en-US"/>
-        </w:rPr>
-        <w:t>;</w:t>
-      </w:r>
-      <w:r>
-        <w:rPr>
-          <w:lang w:val="en-US"/>
-        </w:rPr>
-        <w:t xml:space="preserve"> </w:t>
-      </w:r>
-      <w:proofErr w:type="spellStart"/>
-      <w:r>
-        <w:rPr>
-          <w:lang w:val="en-US"/>
-        </w:rPr>
-        <w:t>timeOffI</w:t>
-      </w:r>
-      <w:r>
-        <w:rPr>
-          <w:lang w:val="en-US"/>
-        </w:rPr>
-        <w:t>d</w:t>
-      </w:r>
-      <w:r>
-        <w:rPr>
-          <w:lang w:val="en-US"/>
-        </w:rPr>
-        <w:t>s</w:t>
-      </w:r>
-      <w:proofErr w:type="spellEnd"/>
-      <w:r>
-        <w:rPr>
-          <w:lang w:val="en-US"/>
-        </w:rPr>
-        <w:t xml:space="preserve">, a list of </w:t>
-      </w:r>
-      <w:proofErr w:type="spellStart"/>
-      <w:r>
-        <w:rPr>
-          <w:lang w:val="en-US"/>
-        </w:rPr>
-        <w:t>timeOffId</w:t>
-      </w:r>
-      <w:r>
-        <w:rPr>
-          <w:lang w:val="en-US"/>
-        </w:rPr>
-        <w:t>s</w:t>
-      </w:r>
-      <w:proofErr w:type="spellEnd"/>
-      <w:r>
-        <w:rPr>
-          <w:lang w:val="en-US"/>
-        </w:rPr>
-        <w:t xml:space="preserve"> that have been checked;</w:t>
-      </w:r>
-      <w:r>
-        <w:rPr>
-          <w:lang w:val="en-US"/>
-        </w:rPr>
-        <w:t xml:space="preserve"> </w:t>
-      </w:r>
-      <w:proofErr w:type="spellStart"/>
-      <w:r>
-        <w:rPr>
-          <w:lang w:val="en-US"/>
-        </w:rPr>
-        <w:t>newStatus</w:t>
-      </w:r>
-      <w:proofErr w:type="spellEnd"/>
-      <w:r>
-        <w:rPr>
-          <w:lang w:val="en-US"/>
-        </w:rPr>
-        <w:t>, a string, based on which button is clicked.</w:t>
-      </w:r>
-    </w:p>
-    <w:p>
-      <w:pPr>
-        <w:pStyle w:val="ListParagraph"/>
-        <w:rPr>
-          <w:lang w:val="en-US"/>
-        </w:rPr>
-      </w:pPr>
-      <w:r>
-        <w:rPr>
-          <w:lang w:val="en-US"/>
-        </w:rPr>
-        <w:t xml:space="preserve">Buttons: approve (action: </w:t>
-      </w:r>
-      <w:r>
-        <w:rPr>
-          <w:highlight w:val="red"/>
-          <w:lang w:val="en-US"/>
-        </w:rPr>
-        <w:t>manage/display_timeoff.html</w:t>
-      </w:r>
-      <w:r>
-        <w:rPr>
-          <w:lang w:val="en-US"/>
-        </w:rPr>
-        <w:t xml:space="preserve"> (15), pass in </w:t>
-      </w:r>
-      <w:proofErr w:type="spellStart"/>
-      <w:r>
-        <w:rPr>
-          <w:lang w:val="en-US"/>
-        </w:rPr>
-        <w:t>timeOffI</w:t>
-      </w:r>
-      <w:r>
-        <w:rPr>
-          <w:lang w:val="en-US"/>
-        </w:rPr>
-        <w:t>d</w:t>
-      </w:r>
-      <w:r>
-        <w:rPr>
-          <w:lang w:val="en-US"/>
-        </w:rPr>
-        <w:t>s</w:t>
-      </w:r>
-      <w:proofErr w:type="spellEnd"/>
-      <w:r>
-        <w:rPr>
-          <w:lang w:val="en-US"/>
-        </w:rPr>
-        <w:t xml:space="preserve"> and </w:t>
-      </w:r>
-      <w:proofErr w:type="spellStart"/>
-      <w:r>
-        <w:rPr>
-          <w:lang w:val="en-US"/>
-        </w:rPr>
-        <w:t>newStatus</w:t>
-      </w:r>
-      <w:proofErr w:type="spellEnd"/>
-      <w:r>
-        <w:rPr>
-          <w:lang w:val="en-US"/>
-        </w:rPr>
-        <w:t xml:space="preserve">), reject (action: </w:t>
-      </w:r>
-      <w:r>
-        <w:rPr>
-          <w:highlight w:val="red"/>
-          <w:lang w:val="en-US"/>
-        </w:rPr>
-        <w:t>manage/display_timeoff.html</w:t>
-      </w:r>
-      <w:r>
-        <w:rPr>
-          <w:lang w:val="en-US"/>
-        </w:rPr>
-        <w:t xml:space="preserve"> (15), pass in </w:t>
-      </w:r>
-      <w:proofErr w:type="spellStart"/>
-      <w:r>
-        <w:rPr>
-          <w:lang w:val="en-US"/>
-        </w:rPr>
-        <w:t>timeOffI</w:t>
-      </w:r>
-      <w:r>
-        <w:rPr>
-          <w:lang w:val="en-US"/>
-        </w:rPr>
-        <w:t>d</w:t>
-      </w:r>
-      <w:r>
-        <w:rPr>
-          <w:lang w:val="en-US"/>
-        </w:rPr>
-        <w:t>s</w:t>
-      </w:r>
-      <w:proofErr w:type="spellEnd"/>
-      <w:r>
-        <w:rPr>
-          <w:lang w:val="en-US"/>
-        </w:rPr>
-        <w:t xml:space="preserve"> and </w:t>
-      </w:r>
-      <w:proofErr w:type="spellStart"/>
-      <w:r>
-        <w:rPr>
-          <w:lang w:val="en-US"/>
-        </w:rPr>
-        <w:t>newStatus</w:t>
-      </w:r>
-      <w:proofErr w:type="spellEnd"/>
-      <w:r>
-        <w:rPr>
-          <w:lang w:val="en-US"/>
-        </w:rPr>
-        <w:t xml:space="preserve">), OR go back (action: </w:t>
-      </w:r>
-      <w:r>
-        <w:rPr>
-          <w:highlight w:val="magenta"/>
-          <w:lang w:val="en-US"/>
-        </w:rPr>
-        <w:t>manage/select_timeoff.html</w:t>
-      </w:r>
-      <w:r>
-        <w:rPr>
-          <w:lang w:val="en-US"/>
-        </w:rPr>
-        <w:t xml:space="preserve"> (14))</w:t>
+      <w:r>
+        <w:rPr>
+          <w:lang w:val="en-US"/>
+        </w:rPr>
+        <w:t>go back (action: welcome.html).</w:t>
       </w:r>
     </w:p>
     <w:p>

</xml_diff>